<commit_message>
minor adjustments on the dataset and document clean up
</commit_message>
<xml_diff>
--- a/data/doc/A6/julia marley.docx
+++ b/data/doc/A6/julia marley.docx
@@ -1,6 +1,6 @@
 
 <file path=word/document.xml><?xml version="1.0" encoding="utf-8"?>
-<w:document xmlns:wpc="http://schemas.microsoft.com/office/word/2010/wordprocessingCanvas" xmlns:cx="http://schemas.microsoft.com/office/drawing/2014/chartex" xmlns:cx1="http://schemas.microsoft.com/office/drawing/2015/9/8/chartex" xmlns:cx2="http://schemas.microsoft.com/office/drawing/2015/10/21/chartex" xmlns:cx3="http://schemas.microsoft.com/office/drawing/2016/5/9/chartex" xmlns:cx4="http://schemas.microsoft.com/office/drawing/2016/5/10/chartex" xmlns:cx5="http://schemas.microsoft.com/office/drawing/2016/5/11/chartex" xmlns:cx6="http://schemas.microsoft.com/office/drawing/2016/5/12/chartex" xmlns:cx7="http://schemas.microsoft.com/office/drawing/2016/5/13/chartex" xmlns:cx8="http://schemas.microsoft.com/office/drawing/2016/5/14/chartex" xmlns:mc="http://schemas.openxmlformats.org/markup-compatibility/2006" xmlns:aink="http://schemas.microsoft.com/office/drawing/2016/ink" xmlns:am3d="http://schemas.microsoft.com/office/drawing/2017/model3d" xmlns:o="urn:schemas-microsoft-com:office:office" xmlns:r="http://schemas.openxmlformats.org/officeDocument/2006/relationships" xmlns:m="http://schemas.openxmlformats.org/officeDocument/2006/math" xmlns:v="urn:schemas-microsoft-com:vml" xmlns:wp14="http://schemas.microsoft.com/office/word/2010/wordprocessingDrawing" xmlns:wp="http://schemas.openxmlformats.org/drawingml/2006/wordprocessingDrawing" xmlns:w10="urn:schemas-microsoft-com:office:word" xmlns:w="http://schemas.openxmlformats.org/wordprocessingml/2006/main" xmlns:w14="http://schemas.microsoft.com/office/word/2010/wordml" xmlns:w15="http://schemas.microsoft.com/office/word/2012/wordml" xmlns:w16cid="http://schemas.microsoft.com/office/word/2016/wordml/cid" xmlns:w16se="http://schemas.microsoft.com/office/word/2015/wordml/symex" xmlns:wpg="http://schemas.microsoft.com/office/word/2010/wordprocessingGroup" xmlns:wpi="http://schemas.microsoft.com/office/word/2010/wordprocessingInk" xmlns:wne="http://schemas.microsoft.com/office/word/2006/wordml" xmlns:wps="http://schemas.microsoft.com/office/word/2010/wordprocessingShape" mc:Ignorable="w14 w15 w16se w16cid wp14">
+<w:document xmlns:wpc="http://schemas.microsoft.com/office/word/2010/wordprocessingCanvas" xmlns:mc="http://schemas.openxmlformats.org/markup-compatibility/2006" xmlns:o="urn:schemas-microsoft-com:office:office" xmlns:r="http://schemas.openxmlformats.org/officeDocument/2006/relationships" xmlns:m="http://schemas.openxmlformats.org/officeDocument/2006/math" xmlns:v="urn:schemas-microsoft-com:vml" xmlns:wp14="http://schemas.microsoft.com/office/word/2010/wordprocessingDrawing" xmlns:wp="http://schemas.openxmlformats.org/drawingml/2006/wordprocessingDrawing" xmlns:w10="urn:schemas-microsoft-com:office:word" xmlns:w="http://schemas.openxmlformats.org/wordprocessingml/2006/main" xmlns:w14="http://schemas.microsoft.com/office/word/2010/wordml" xmlns:w15="http://schemas.microsoft.com/office/word/2012/wordml" xmlns:wpg="http://schemas.microsoft.com/office/word/2010/wordprocessingGroup" xmlns:wpi="http://schemas.microsoft.com/office/word/2010/wordprocessingInk" xmlns:wne="http://schemas.microsoft.com/office/word/2006/wordml" xmlns:wps="http://schemas.microsoft.com/office/word/2010/wordprocessingShape" mc:Ignorable="w14 w15 wp14">
   <w:body>
     <w:p>
       <w:pPr>
@@ -12,6 +12,7 @@
           <w:bCs/>
           <w:sz w:val="28"/>
           <w:szCs w:val="28"/>
+          <w:u w:val="single"/>
         </w:rPr>
       </w:pPr>
       <w:bookmarkStart w:id="0" w:name="_GoBack"/>
@@ -22,113 +23,8 @@
         <w:pStyle w:val="Standard"/>
         <w:jc w:val="center"/>
         <w:rPr>
-          <w:rFonts w:hint="eastAsia"/>
-        </w:rPr>
-      </w:pPr>
-      <w:r>
-        <w:rPr>
-          <w:noProof/>
-        </w:rPr>
-        <w:drawing>
-          <wp:anchor distT="0" distB="0" distL="114300" distR="114300" simplePos="0" relativeHeight="251658240" behindDoc="0" locked="0" layoutInCell="1" allowOverlap="1">
-            <wp:simplePos x="0" y="0"/>
-            <wp:positionH relativeFrom="column">
-              <wp:posOffset>152280</wp:posOffset>
-            </wp:positionH>
-            <wp:positionV relativeFrom="paragraph">
-              <wp:posOffset>-78120</wp:posOffset>
-            </wp:positionV>
-            <wp:extent cx="705600" cy="948599"/>
-            <wp:effectExtent l="0" t="0" r="0" b="3901"/>
-            <wp:wrapSquare wrapText="bothSides"/>
-            <wp:docPr id="1" name="Figura1"/>
-            <wp:cNvGraphicFramePr/>
-            <a:graphic xmlns:a="http://schemas.openxmlformats.org/drawingml/2006/main">
-              <a:graphicData uri="http://schemas.openxmlformats.org/drawingml/2006/picture">
-                <pic:pic xmlns:pic="http://schemas.openxmlformats.org/drawingml/2006/picture">
-                  <pic:nvPicPr>
-                    <pic:cNvPr id="0" name=""/>
-                    <pic:cNvPicPr/>
-                  </pic:nvPicPr>
-                  <pic:blipFill>
-                    <a:blip r:embed="rId6">
-                      <a:lum/>
-                      <a:alphaModFix/>
-                    </a:blip>
-                    <a:srcRect/>
-                    <a:stretch>
-                      <a:fillRect/>
-                    </a:stretch>
-                  </pic:blipFill>
-                  <pic:spPr>
-                    <a:xfrm>
-                      <a:off x="0" y="0"/>
-                      <a:ext cx="705600" cy="948599"/>
-                    </a:xfrm>
-                    <a:prstGeom prst="rect">
-                      <a:avLst/>
-                    </a:prstGeom>
-                  </pic:spPr>
-                </pic:pic>
-              </a:graphicData>
-            </a:graphic>
-          </wp:anchor>
-        </w:drawing>
-      </w:r>
-      <w:r>
-        <w:rPr>
-          <w:rFonts w:ascii="Arial" w:hAnsi="Arial"/>
-          <w:sz w:val="40"/>
-          <w:szCs w:val="40"/>
-        </w:rPr>
-        <w:t>Faculdade Frassinetti do Recife</w:t>
-      </w:r>
-    </w:p>
-    <w:p>
-      <w:pPr>
-        <w:pStyle w:val="Standard"/>
-        <w:jc w:val="center"/>
-        <w:rPr>
-          <w:rFonts w:ascii="Arial" w:hAnsi="Arial"/>
-          <w:sz w:val="22"/>
-          <w:szCs w:val="22"/>
-        </w:rPr>
-      </w:pPr>
-      <w:r>
-        <w:rPr>
-          <w:rFonts w:ascii="Arial" w:hAnsi="Arial"/>
-          <w:color w:val="222222"/>
-          <w:sz w:val="22"/>
-          <w:szCs w:val="22"/>
-        </w:rPr>
-        <w:t>Av. Conde da Boa Vista, 921 - Boa Vista, Recife - PE, 50060-002</w:t>
-      </w:r>
-    </w:p>
-    <w:p>
-      <w:pPr>
-        <w:pStyle w:val="Standard"/>
-        <w:jc w:val="center"/>
-        <w:rPr>
-          <w:rFonts w:ascii="Arial" w:hAnsi="Arial"/>
-          <w:sz w:val="22"/>
-          <w:szCs w:val="22"/>
-        </w:rPr>
-      </w:pPr>
-      <w:r>
-        <w:rPr>
-          <w:rFonts w:ascii="Arial" w:hAnsi="Arial"/>
-          <w:sz w:val="22"/>
-          <w:szCs w:val="22"/>
-        </w:rPr>
-        <w:t>fone: (81) 2122-3500 fax: (81)3423-3066</w:t>
-      </w:r>
-    </w:p>
-    <w:p>
-      <w:pPr>
-        <w:pStyle w:val="Standard"/>
-        <w:jc w:val="center"/>
-        <w:rPr>
-          <w:rFonts w:ascii="Arial" w:hAnsi="Arial"/>
+          <w:rFonts w:ascii="Arial" w:hAnsi="Arial"/>
+          <w:u w:val="single"/>
         </w:rPr>
       </w:pPr>
     </w:p>
@@ -275,7 +171,7 @@
 </file>
 
 <file path=word/endnotes.xml><?xml version="1.0" encoding="utf-8"?>
-<w:endnotes xmlns:wpc="http://schemas.microsoft.com/office/word/2010/wordprocessingCanvas" xmlns:cx="http://schemas.microsoft.com/office/drawing/2014/chartex" xmlns:cx1="http://schemas.microsoft.com/office/drawing/2015/9/8/chartex" xmlns:cx2="http://schemas.microsoft.com/office/drawing/2015/10/21/chartex" xmlns:cx3="http://schemas.microsoft.com/office/drawing/2016/5/9/chartex" xmlns:cx4="http://schemas.microsoft.com/office/drawing/2016/5/10/chartex" xmlns:cx5="http://schemas.microsoft.com/office/drawing/2016/5/11/chartex" xmlns:cx6="http://schemas.microsoft.com/office/drawing/2016/5/12/chartex" xmlns:cx7="http://schemas.microsoft.com/office/drawing/2016/5/13/chartex" xmlns:cx8="http://schemas.microsoft.com/office/drawing/2016/5/14/chartex" xmlns:mc="http://schemas.openxmlformats.org/markup-compatibility/2006" xmlns:aink="http://schemas.microsoft.com/office/drawing/2016/ink" xmlns:am3d="http://schemas.microsoft.com/office/drawing/2017/model3d" xmlns:o="urn:schemas-microsoft-com:office:office" xmlns:r="http://schemas.openxmlformats.org/officeDocument/2006/relationships" xmlns:m="http://schemas.openxmlformats.org/officeDocument/2006/math" xmlns:v="urn:schemas-microsoft-com:vml" xmlns:wp14="http://schemas.microsoft.com/office/word/2010/wordprocessingDrawing" xmlns:wp="http://schemas.openxmlformats.org/drawingml/2006/wordprocessingDrawing" xmlns:w10="urn:schemas-microsoft-com:office:word" xmlns:w="http://schemas.openxmlformats.org/wordprocessingml/2006/main" xmlns:w14="http://schemas.microsoft.com/office/word/2010/wordml" xmlns:w15="http://schemas.microsoft.com/office/word/2012/wordml" xmlns:w16cid="http://schemas.microsoft.com/office/word/2016/wordml/cid" xmlns:w16se="http://schemas.microsoft.com/office/word/2015/wordml/symex" xmlns:wpg="http://schemas.microsoft.com/office/word/2010/wordprocessingGroup" xmlns:wpi="http://schemas.microsoft.com/office/word/2010/wordprocessingInk" xmlns:wne="http://schemas.microsoft.com/office/word/2006/wordml" xmlns:wps="http://schemas.microsoft.com/office/word/2010/wordprocessingShape" mc:Ignorable="w14 w15 w16se w16cid wp14">
+<w:endnotes xmlns:wpc="http://schemas.microsoft.com/office/word/2010/wordprocessingCanvas" xmlns:mc="http://schemas.openxmlformats.org/markup-compatibility/2006" xmlns:o="urn:schemas-microsoft-com:office:office" xmlns:r="http://schemas.openxmlformats.org/officeDocument/2006/relationships" xmlns:m="http://schemas.openxmlformats.org/officeDocument/2006/math" xmlns:v="urn:schemas-microsoft-com:vml" xmlns:wp14="http://schemas.microsoft.com/office/word/2010/wordprocessingDrawing" xmlns:wp="http://schemas.openxmlformats.org/drawingml/2006/wordprocessingDrawing" xmlns:w10="urn:schemas-microsoft-com:office:word" xmlns:w="http://schemas.openxmlformats.org/wordprocessingml/2006/main" xmlns:w14="http://schemas.microsoft.com/office/word/2010/wordml" xmlns:w15="http://schemas.microsoft.com/office/word/2012/wordml" xmlns:wpg="http://schemas.microsoft.com/office/word/2010/wordprocessingGroup" xmlns:wpi="http://schemas.microsoft.com/office/word/2010/wordprocessingInk" xmlns:wne="http://schemas.microsoft.com/office/word/2006/wordml" xmlns:wps="http://schemas.microsoft.com/office/word/2010/wordprocessingShape" mc:Ignorable="w14 w15 wp14">
   <w:endnote w:type="separator" w:id="-1">
     <w:p>
       <w:pPr>
@@ -304,7 +200,7 @@
 </file>
 
 <file path=word/footnotes.xml><?xml version="1.0" encoding="utf-8"?>
-<w:footnotes xmlns:wpc="http://schemas.microsoft.com/office/word/2010/wordprocessingCanvas" xmlns:cx="http://schemas.microsoft.com/office/drawing/2014/chartex" xmlns:cx1="http://schemas.microsoft.com/office/drawing/2015/9/8/chartex" xmlns:cx2="http://schemas.microsoft.com/office/drawing/2015/10/21/chartex" xmlns:cx3="http://schemas.microsoft.com/office/drawing/2016/5/9/chartex" xmlns:cx4="http://schemas.microsoft.com/office/drawing/2016/5/10/chartex" xmlns:cx5="http://schemas.microsoft.com/office/drawing/2016/5/11/chartex" xmlns:cx6="http://schemas.microsoft.com/office/drawing/2016/5/12/chartex" xmlns:cx7="http://schemas.microsoft.com/office/drawing/2016/5/13/chartex" xmlns:cx8="http://schemas.microsoft.com/office/drawing/2016/5/14/chartex" xmlns:mc="http://schemas.openxmlformats.org/markup-compatibility/2006" xmlns:aink="http://schemas.microsoft.com/office/drawing/2016/ink" xmlns:am3d="http://schemas.microsoft.com/office/drawing/2017/model3d" xmlns:o="urn:schemas-microsoft-com:office:office" xmlns:r="http://schemas.openxmlformats.org/officeDocument/2006/relationships" xmlns:m="http://schemas.openxmlformats.org/officeDocument/2006/math" xmlns:v="urn:schemas-microsoft-com:vml" xmlns:wp14="http://schemas.microsoft.com/office/word/2010/wordprocessingDrawing" xmlns:wp="http://schemas.openxmlformats.org/drawingml/2006/wordprocessingDrawing" xmlns:w10="urn:schemas-microsoft-com:office:word" xmlns:w="http://schemas.openxmlformats.org/wordprocessingml/2006/main" xmlns:w14="http://schemas.microsoft.com/office/word/2010/wordml" xmlns:w15="http://schemas.microsoft.com/office/word/2012/wordml" xmlns:w16cid="http://schemas.microsoft.com/office/word/2016/wordml/cid" xmlns:w16se="http://schemas.microsoft.com/office/word/2015/wordml/symex" xmlns:wpg="http://schemas.microsoft.com/office/word/2010/wordprocessingGroup" xmlns:wpi="http://schemas.microsoft.com/office/word/2010/wordprocessingInk" xmlns:wne="http://schemas.microsoft.com/office/word/2006/wordml" xmlns:wps="http://schemas.microsoft.com/office/word/2010/wordprocessingShape" mc:Ignorable="w14 w15 w16se w16cid wp14">
+<w:footnotes xmlns:wpc="http://schemas.microsoft.com/office/word/2010/wordprocessingCanvas" xmlns:mc="http://schemas.openxmlformats.org/markup-compatibility/2006" xmlns:o="urn:schemas-microsoft-com:office:office" xmlns:r="http://schemas.openxmlformats.org/officeDocument/2006/relationships" xmlns:m="http://schemas.openxmlformats.org/officeDocument/2006/math" xmlns:v="urn:schemas-microsoft-com:vml" xmlns:wp14="http://schemas.microsoft.com/office/word/2010/wordprocessingDrawing" xmlns:wp="http://schemas.openxmlformats.org/drawingml/2006/wordprocessingDrawing" xmlns:w10="urn:schemas-microsoft-com:office:word" xmlns:w="http://schemas.openxmlformats.org/wordprocessingml/2006/main" xmlns:w14="http://schemas.microsoft.com/office/word/2010/wordml" xmlns:w15="http://schemas.microsoft.com/office/word/2012/wordml" xmlns:wpg="http://schemas.microsoft.com/office/word/2010/wordprocessingGroup" xmlns:wpi="http://schemas.microsoft.com/office/word/2010/wordprocessingInk" xmlns:wne="http://schemas.microsoft.com/office/word/2006/wordml" xmlns:wps="http://schemas.microsoft.com/office/word/2010/wordprocessingShape" mc:Ignorable="w14 w15 wp14">
   <w:footnote w:type="separator" w:id="-1">
     <w:p>
       <w:pPr>
@@ -336,7 +232,7 @@
 </file>
 
 <file path=word/styles.xml><?xml version="1.0" encoding="utf-8"?>
-<w:styles xmlns:mc="http://schemas.openxmlformats.org/markup-compatibility/2006" xmlns:r="http://schemas.openxmlformats.org/officeDocument/2006/relationships" xmlns:w="http://schemas.openxmlformats.org/wordprocessingml/2006/main" xmlns:w14="http://schemas.microsoft.com/office/word/2010/wordml" xmlns:w15="http://schemas.microsoft.com/office/word/2012/wordml" xmlns:w16cid="http://schemas.microsoft.com/office/word/2016/wordml/cid" xmlns:w16se="http://schemas.microsoft.com/office/word/2015/wordml/symex" mc:Ignorable="w14 w15 w16se w16cid">
+<w:styles xmlns:mc="http://schemas.openxmlformats.org/markup-compatibility/2006" xmlns:r="http://schemas.openxmlformats.org/officeDocument/2006/relationships" xmlns:w="http://schemas.openxmlformats.org/wordprocessingml/2006/main" xmlns:w14="http://schemas.microsoft.com/office/word/2010/wordml" xmlns:w15="http://schemas.microsoft.com/office/word/2012/wordml" mc:Ignorable="w14 w15">
   <w:docDefaults>
     <w:rPrDefault>
       <w:rPr>
@@ -356,7 +252,7 @@
       </w:pPr>
     </w:pPrDefault>
   </w:docDefaults>
-  <w:latentStyles w:defLockedState="0" w:defUIPriority="99" w:defSemiHidden="0" w:defUnhideWhenUsed="0" w:defQFormat="0" w:count="375">
+  <w:latentStyles w:defLockedState="0" w:defUIPriority="99" w:defSemiHidden="0" w:defUnhideWhenUsed="0" w:defQFormat="0" w:count="371">
     <w:lsdException w:name="Normal" w:uiPriority="0" w:qFormat="1"/>
     <w:lsdException w:name="heading 1" w:uiPriority="9" w:qFormat="1"/>
     <w:lsdException w:name="heading 2" w:semiHidden="1" w:uiPriority="9" w:unhideWhenUsed="1" w:qFormat="1"/>
@@ -728,10 +624,6 @@
     <w:lsdException w:name="List Table 5 Dark Accent 6" w:uiPriority="50"/>
     <w:lsdException w:name="List Table 6 Colorful Accent 6" w:uiPriority="51"/>
     <w:lsdException w:name="List Table 7 Colorful Accent 6" w:uiPriority="52"/>
-    <w:lsdException w:name="Mention" w:semiHidden="1" w:unhideWhenUsed="1"/>
-    <w:lsdException w:name="Smart Hyperlink" w:semiHidden="1" w:unhideWhenUsed="1"/>
-    <w:lsdException w:name="Hashtag" w:semiHidden="1" w:unhideWhenUsed="1"/>
-    <w:lsdException w:name="Unresolved Mention" w:semiHidden="1" w:unhideWhenUsed="1"/>
   </w:latentStyles>
   <w:style w:type="paragraph" w:default="1" w:styleId="Normal">
     <w:name w:val="Normal"/>

</xml_diff>